<commit_message>
- Correccion en el texto
</commit_message>
<xml_diff>
--- a/Meli_Morse_Readme.docx
+++ b/Meli_Morse_Readme.docx
@@ -8078,9 +8078,16 @@
       </w:pPr>
       <w:r>
         <w:rPr>
-          <w:lang w:val="en-US"/>
-        </w:rPr>
-        <w:t>MeliMorse.Api : contiene el proyecto para ejecutar la api que estaba requerida como plus</w:t>
+          <w:b/>
+          <w:lang w:val="en-US"/>
+        </w:rPr>
+        <w:t>MeliMorse.Api</w:t>
+      </w:r>
+      <w:r>
+        <w:rPr>
+          <w:lang w:val="en-US"/>
+        </w:rPr>
+        <w:t xml:space="preserve"> : contiene el proyecto para ejecutar la api que estaba requerida como plus</w:t>
       </w:r>
     </w:p>
     <w:p>
@@ -8096,9 +8103,16 @@
       </w:pPr>
       <w:r>
         <w:rPr>
-          <w:lang w:val="en-US"/>
-        </w:rPr>
-        <w:t>MeliMorse.App: es una aplicacion de consola que sirve para hacer las pruebas</w:t>
+          <w:b/>
+          <w:lang w:val="en-US"/>
+        </w:rPr>
+        <w:t>MeliMorse.App</w:t>
+      </w:r>
+      <w:r>
+        <w:rPr>
+          <w:lang w:val="en-US"/>
+        </w:rPr>
+        <w:t>: es una aplicacion de consola que sirve para hacer las pruebas</w:t>
       </w:r>
     </w:p>
     <w:p>
@@ -8112,11 +8126,20 @@
           <w:lang w:val="en-US"/>
         </w:rPr>
       </w:pPr>
-      <w:r>
-        <w:rPr>
-          <w:lang w:val="en-US"/>
-        </w:rPr>
-        <w:t xml:space="preserve">MeliMorse.Translator: libreria que tiene una clase helper con el decoder , MorseDecoder donde contiene todos los metodos requeridos en el examen. </w:t>
+      <w:bookmarkStart w:id="5" w:name="_GoBack"/>
+      <w:r>
+        <w:rPr>
+          <w:b/>
+          <w:lang w:val="en-US"/>
+        </w:rPr>
+        <w:t>MeliMorse.Translator</w:t>
+      </w:r>
+      <w:bookmarkEnd w:id="5"/>
+      <w:r>
+        <w:rPr>
+          <w:lang w:val="en-US"/>
+        </w:rPr>
+        <w:t xml:space="preserve">: libreria que tiene una clase helper con el decoder , MorseDecoder donde contiene todos los metodos requeridos en el examen. </w:t>
       </w:r>
     </w:p>
     <w:p>
@@ -8144,14 +8167,14 @@
           <w:lang w:val="en-US"/>
         </w:rPr>
       </w:pPr>
-      <w:bookmarkStart w:id="5" w:name="_Toc59545035"/>
+      <w:bookmarkStart w:id="6" w:name="_Toc59545035"/>
       <w:r>
         <w:rPr>
           <w:lang w:val="en-US"/>
         </w:rPr>
         <w:t>Explicacion de MeliMorse.App</w:t>
       </w:r>
-      <w:bookmarkEnd w:id="5"/>
+      <w:bookmarkEnd w:id="6"/>
       <w:r>
         <w:rPr>
           <w:lang w:val="en-US"/>
@@ -8307,14 +8330,14 @@
           <w:lang w:val="en-US"/>
         </w:rPr>
       </w:pPr>
-      <w:bookmarkStart w:id="6" w:name="_Toc59545036"/>
+      <w:bookmarkStart w:id="7" w:name="_Toc59545036"/>
       <w:r>
         <w:rPr>
           <w:lang w:val="en-US"/>
         </w:rPr>
         <w:t>Como probar el mensaje enviado en la consigna del examen</w:t>
       </w:r>
-      <w:bookmarkEnd w:id="6"/>
+      <w:bookmarkEnd w:id="7"/>
     </w:p>
     <w:p>
       <w:pPr>
@@ -8432,7 +8455,7 @@
           <w:lang w:val="en-US"/>
         </w:rPr>
       </w:pPr>
-      <w:bookmarkStart w:id="7" w:name="_Toc59545037"/>
+      <w:bookmarkStart w:id="8" w:name="_Toc59545037"/>
       <w:r>
         <w:rPr>
           <w:lang w:val="en-US"/>
@@ -8440,7 +8463,7 @@
         <w:lastRenderedPageBreak/>
         <w:t>Explicacion de decodeBits2Morse</w:t>
       </w:r>
-      <w:bookmarkEnd w:id="7"/>
+      <w:bookmarkEnd w:id="8"/>
       <w:r>
         <w:rPr>
           <w:lang w:val="en-US"/>
@@ -8458,7 +8481,20 @@
         <w:rPr>
           <w:lang w:val="en-US"/>
         </w:rPr>
-        <w:t xml:space="preserve">El algoritmo lo que es: </w:t>
+        <w:t>El algoritmo hace lo siguiente:</w:t>
+      </w:r>
+      <w:r>
+        <w:rPr>
+          <w:u w:val="single"/>
+          <w:lang w:val="en-US"/>
+        </w:rPr>
+        <w:t xml:space="preserve">  </w:t>
+      </w:r>
+      <w:r>
+        <w:rPr>
+          <w:lang w:val="en-US"/>
+        </w:rPr>
+        <w:t xml:space="preserve"> </w:t>
       </w:r>
     </w:p>
     <w:p>
@@ -9061,14 +9097,14 @@
           <w:lang w:val="en-US"/>
         </w:rPr>
       </w:pPr>
-      <w:bookmarkStart w:id="8" w:name="_Toc59545038"/>
+      <w:bookmarkStart w:id="9" w:name="_Toc59545038"/>
       <w:r>
         <w:rPr>
           <w:lang w:val="en-US"/>
         </w:rPr>
         <w:t>Como se puede compilar el proyecto para levantarlo</w:t>
       </w:r>
-      <w:bookmarkEnd w:id="8"/>
+      <w:bookmarkEnd w:id="9"/>
       <w:r>
         <w:rPr>
           <w:lang w:val="en-US"/>
@@ -9236,8 +9272,6 @@
           <w:lang w:val="en-US"/>
         </w:rPr>
       </w:pPr>
-      <w:bookmarkStart w:id="9" w:name="_GoBack"/>
-      <w:bookmarkEnd w:id="9"/>
     </w:p>
     <w:sectPr>
       <w:pgSz w:w="11906" w:h="16838"/>

</xml_diff>